<commit_message>
fixing to the projects and key points discription"
</commit_message>
<xml_diff>
--- a/Nhat Minh Vu's final resume.docx
+++ b/Nhat Minh Vu's final resume.docx
@@ -277,8 +277,6 @@
       </w:r>
       <w:r>
         <w:tab/>
-      </w:r>
-      <w:r>
         <w:t>August 2022 – Present</w:t>
       </w:r>
     </w:p>
@@ -348,10 +346,7 @@
         <w:t>Virginia Commonwealth University</w:t>
       </w:r>
       <w:r>
-        <w:t xml:space="preserve"> | </w:t>
-      </w:r>
-      <w:r>
-        <w:t>Chehalis, WA</w:t>
+        <w:t xml:space="preserve"> | Chehalis, WA</w:t>
       </w:r>
       <w:r>
         <w:tab/>
@@ -462,13 +457,7 @@
         <w:t>Northern Virginia Community College</w:t>
       </w:r>
       <w:r>
-        <w:t xml:space="preserve"> </w:t>
-      </w:r>
-      <w:r>
-        <w:t xml:space="preserve">| </w:t>
-      </w:r>
-      <w:r>
-        <w:t>Annandale, VA</w:t>
+        <w:t xml:space="preserve"> | Annandale, VA</w:t>
       </w:r>
       <w:r>
         <w:tab/>
@@ -487,10 +476,7 @@
       </w:r>
       <w:r>
         <w:tab/>
-        <w:t xml:space="preserve">     </w:t>
-      </w:r>
-      <w:r>
-        <w:t>Aug 2012 – July 2014</w:t>
+        <w:t xml:space="preserve">     Aug 2012 – July 2014</w:t>
       </w:r>
     </w:p>
     <w:p>
@@ -971,7 +957,21 @@
           <w:rFonts w:eastAsia="Garamond"/>
           <w:color w:val="000000"/>
         </w:rPr>
-        <w:t>20+ employees with proficiency in communication, team building, problem solving, and emotional intelligent.</w:t>
+        <w:t>20+ employees with proficiency in communication, team</w:t>
+      </w:r>
+      <w:r>
+        <w:rPr>
+          <w:rFonts w:eastAsia="Garamond"/>
+          <w:color w:val="000000"/>
+        </w:rPr>
+        <w:t xml:space="preserve"> </w:t>
+      </w:r>
+      <w:r>
+        <w:rPr>
+          <w:rFonts w:eastAsia="Garamond"/>
+          <w:color w:val="000000"/>
+        </w:rPr>
+        <w:t>building, problem solving, and emotional intelligent.</w:t>
       </w:r>
     </w:p>
     <w:p>
@@ -27692,7 +27692,7 @@
     <w:sig w:usb0="E00006FF" w:usb1="420024FF" w:usb2="02000000" w:usb3="00000000" w:csb0="0000019F" w:csb1="00000000"/>
   </w:font>
   <w:font w:name="MS Mincho">
-    <w:altName w:val="MS Mincho"/>
+    <w:altName w:val="ＭＳ 明朝"/>
     <w:panose1 w:val="02020609040205080304"/>
     <w:charset w:val="80"/>
     <w:family w:val="modern"/>
@@ -27774,6 +27774,7 @@
     <w:rsid w:val="002A6F20"/>
     <w:rsid w:val="002E1D43"/>
     <w:rsid w:val="002E623C"/>
+    <w:rsid w:val="0032016B"/>
     <w:rsid w:val="00336F38"/>
     <w:rsid w:val="00343505"/>
     <w:rsid w:val="00432BAB"/>

</xml_diff>